<commit_message>
Updates for test cases
</commit_message>
<xml_diff>
--- a/Test Cases.docx
+++ b/Test Cases.docx
@@ -79,15 +79,7 @@
           </w:p>
           <w:p>
             <w:r>
-              <w:t xml:space="preserve">Server </w:t>
-            </w:r>
-            <w:proofErr w:type="spellStart"/>
-            <w:r>
-              <w:t>startup</w:t>
-            </w:r>
-            <w:proofErr w:type="spellEnd"/>
-            <w:r>
-              <w:t xml:space="preserve"> check with default arguments</w:t>
+              <w:t>Server startup check with default arguments</w:t>
             </w:r>
           </w:p>
           <w:p>
@@ -188,6 +180,13 @@
                 <w:bCs/>
               </w:rPr>
             </w:pPr>
+            <w:r>
+              <w:rPr>
+                <w:b/>
+                <w:bCs/>
+              </w:rPr>
+              <w:t>Pass</w:t>
+            </w:r>
           </w:p>
         </w:tc>
       </w:tr>
@@ -213,15 +212,7 @@
           </w:p>
           <w:p>
             <w:r>
-              <w:t xml:space="preserve">Client </w:t>
-            </w:r>
-            <w:proofErr w:type="spellStart"/>
-            <w:r>
-              <w:t>startup</w:t>
-            </w:r>
-            <w:proofErr w:type="spellEnd"/>
-            <w:r>
-              <w:t xml:space="preserve"> check without a login</w:t>
+              <w:t>Client startup check without a login</w:t>
             </w:r>
           </w:p>
           <w:p>
@@ -238,15 +229,7 @@
               </w:numPr>
             </w:pPr>
             <w:r>
-              <w:t xml:space="preserve">Start the Client program without specifying the </w:t>
-            </w:r>
-            <w:proofErr w:type="spellStart"/>
-            <w:r>
-              <w:t>loginID</w:t>
-            </w:r>
-            <w:proofErr w:type="spellEnd"/>
-            <w:r>
-              <w:t xml:space="preserve"> as an argument.</w:t>
+              <w:t>Start the Client program without specifying the loginID as an argument.</w:t>
             </w:r>
           </w:p>
           <w:p>
@@ -316,6 +299,13 @@
                 <w:bCs/>
               </w:rPr>
             </w:pPr>
+            <w:r>
+              <w:rPr>
+                <w:b/>
+                <w:bCs/>
+              </w:rPr>
+              <w:t>Pass</w:t>
+            </w:r>
           </w:p>
         </w:tc>
       </w:tr>
@@ -341,15 +331,7 @@
           </w:p>
           <w:p>
             <w:r>
-              <w:t xml:space="preserve">Client </w:t>
-            </w:r>
-            <w:proofErr w:type="spellStart"/>
-            <w:r>
-              <w:t>startup</w:t>
-            </w:r>
-            <w:proofErr w:type="spellEnd"/>
-            <w:r>
-              <w:t xml:space="preserve"> check with a login and without a server</w:t>
+              <w:t>Client startup check with a login and without a server</w:t>
             </w:r>
           </w:p>
           <w:p>
@@ -366,15 +348,7 @@
               </w:numPr>
             </w:pPr>
             <w:r>
-              <w:t xml:space="preserve">Start the Client program while specifying </w:t>
-            </w:r>
-            <w:proofErr w:type="spellStart"/>
-            <w:r>
-              <w:t>loginID</w:t>
-            </w:r>
-            <w:proofErr w:type="spellEnd"/>
-            <w:r>
-              <w:t xml:space="preserve"> as an argument.</w:t>
+              <w:t>Start the Client program while specifying loginID as an argument.</w:t>
             </w:r>
           </w:p>
           <w:p>
@@ -468,6 +442,13 @@
                 <w:bCs/>
               </w:rPr>
             </w:pPr>
+            <w:r>
+              <w:rPr>
+                <w:b/>
+                <w:bCs/>
+              </w:rPr>
+              <w:t>Pass</w:t>
+            </w:r>
           </w:p>
         </w:tc>
       </w:tr>
@@ -595,28 +576,43 @@
                 <w:i/>
                 <w:iCs/>
               </w:rPr>
-              <w:t xml:space="preserve"> #login &lt;</w:t>
-            </w:r>
-            <w:proofErr w:type="spellStart"/>
-            <w:r>
+              <w:t xml:space="preserve"> #login &lt;loginID&gt; from null.</w:t>
+            </w:r>
+          </w:p>
+          <w:p>
+            <w:pPr>
+              <w:ind w:firstLine="720"/>
               <w:rPr>
                 <w:i/>
                 <w:iCs/>
               </w:rPr>
-              <w:t>loginID</w:t>
-            </w:r>
-            <w:proofErr w:type="spellEnd"/>
+            </w:pPr>
             <w:r>
               <w:rPr>
                 <w:i/>
                 <w:iCs/>
               </w:rPr>
-              <w:t>&gt; from null.</w:t>
-            </w:r>
-          </w:p>
-          <w:p>
-            <w:pPr>
-              <w:ind w:firstLine="720"/>
+              <w:t>&lt;loginID&gt; has logged on.</w:t>
+            </w:r>
+          </w:p>
+          <w:p>
+            <w:pPr>
+              <w:ind w:left="720"/>
+            </w:pPr>
+            <w:r>
+              <w:rPr>
+                <w:b/>
+                <w:bCs/>
+              </w:rPr>
+              <w:t>Note:</w:t>
+            </w:r>
+            <w:r>
+              <w:t xml:space="preserve"> the server specifies that it received a message from null as this is the first message received from this client. It will record the loginID of this client for later messages. Hence, for later messages, it should display:</w:t>
+            </w:r>
+          </w:p>
+          <w:p>
+            <w:pPr>
+              <w:ind w:left="720"/>
               <w:rPr>
                 <w:i/>
                 <w:iCs/>
@@ -627,46 +623,21 @@
                 <w:i/>
                 <w:iCs/>
               </w:rPr>
-              <w:t>&lt;</w:t>
-            </w:r>
-            <w:proofErr w:type="spellStart"/>
+              <w:t>Message received</w:t>
+            </w:r>
             <w:r>
               <w:rPr>
                 <w:i/>
                 <w:iCs/>
               </w:rPr>
-              <w:t>loginID</w:t>
-            </w:r>
-            <w:proofErr w:type="spellEnd"/>
+              <w:t xml:space="preserve">: </w:t>
+            </w:r>
             <w:r>
               <w:rPr>
                 <w:i/>
                 <w:iCs/>
               </w:rPr>
-              <w:t>&gt; has logged on.</w:t>
-            </w:r>
-          </w:p>
-          <w:p>
-            <w:pPr>
-              <w:ind w:left="720"/>
-            </w:pPr>
-            <w:r>
-              <w:rPr>
-                <w:b/>
-                <w:bCs/>
-              </w:rPr>
-              <w:t>Note:</w:t>
-            </w:r>
-            <w:r>
-              <w:t xml:space="preserve"> the server specifies that it received a message from null as this is the first message received from this client. It will record the </w:t>
-            </w:r>
-            <w:proofErr w:type="spellStart"/>
-            <w:r>
-              <w:t>loginID</w:t>
-            </w:r>
-            <w:proofErr w:type="spellEnd"/>
-            <w:r>
-              <w:t xml:space="preserve"> of this client for later messages. Hence, for later messages, it should display:</w:t>
+              <w:t>&lt;user input&gt; from &lt;loginID&gt;</w:t>
             </w:r>
           </w:p>
           <w:p>
@@ -678,70 +649,8 @@
               </w:rPr>
             </w:pPr>
             <w:r>
-              <w:rPr>
-                <w:i/>
-                <w:iCs/>
-              </w:rPr>
-              <w:t>Message received</w:t>
-            </w:r>
-            <w:r>
-              <w:rPr>
-                <w:i/>
-                <w:iCs/>
-              </w:rPr>
-              <w:t xml:space="preserve">: </w:t>
-            </w:r>
-            <w:r>
-              <w:rPr>
-                <w:i/>
-                <w:iCs/>
-              </w:rPr>
-              <w:t>&lt;user input&gt; from &lt;</w:t>
-            </w:r>
-            <w:proofErr w:type="spellStart"/>
-            <w:r>
-              <w:rPr>
-                <w:i/>
-                <w:iCs/>
-              </w:rPr>
-              <w:t>loginID</w:t>
-            </w:r>
-            <w:proofErr w:type="spellEnd"/>
-            <w:r>
-              <w:rPr>
-                <w:i/>
-                <w:iCs/>
-              </w:rPr>
-              <w:t>&gt;</w:t>
-            </w:r>
-          </w:p>
-          <w:p>
-            <w:pPr>
-              <w:ind w:left="720"/>
-              <w:rPr>
-                <w:i/>
-                <w:iCs/>
-              </w:rPr>
-            </w:pPr>
-            <w:r>
               <w:lastRenderedPageBreak/>
-              <w:t>Where &lt;user input&gt; is the content of the message received and &lt;</w:t>
-            </w:r>
-            <w:proofErr w:type="spellStart"/>
-            <w:r>
-              <w:t>loginID</w:t>
-            </w:r>
-            <w:proofErr w:type="spellEnd"/>
-            <w:r>
-              <w:t xml:space="preserve">&gt; is the </w:t>
-            </w:r>
-            <w:proofErr w:type="spellStart"/>
-            <w:r>
-              <w:t>loginID</w:t>
-            </w:r>
-            <w:proofErr w:type="spellEnd"/>
-            <w:r>
-              <w:t xml:space="preserve"> of the sending client.</w:t>
+              <w:t>Where &lt;user input&gt; is the content of the message received and &lt;loginID&gt; is the loginID of the sending client.</w:t>
             </w:r>
             <w:r>
               <w:rPr>
@@ -776,23 +685,7 @@
                 <w:i/>
                 <w:iCs/>
               </w:rPr>
-              <w:t>&lt;</w:t>
-            </w:r>
-            <w:proofErr w:type="spellStart"/>
-            <w:r>
-              <w:rPr>
-                <w:i/>
-                <w:iCs/>
-              </w:rPr>
-              <w:t>loginID</w:t>
-            </w:r>
-            <w:proofErr w:type="spellEnd"/>
-            <w:r>
-              <w:rPr>
-                <w:i/>
-                <w:iCs/>
-              </w:rPr>
-              <w:t>&gt; has logged on.</w:t>
+              <w:t>&lt;loginID&gt; has logged on.</w:t>
             </w:r>
           </w:p>
           <w:p>
@@ -913,23 +806,7 @@
               </w:numPr>
             </w:pPr>
             <w:r>
-              <w:t xml:space="preserve">The message is echoed on the client </w:t>
-            </w:r>
-            <w:proofErr w:type="gramStart"/>
-            <w:r>
-              <w:t>side, but</w:t>
-            </w:r>
-            <w:proofErr w:type="gramEnd"/>
-            <w:r>
-              <w:t xml:space="preserve"> is preceded by the sender's </w:t>
-            </w:r>
-            <w:proofErr w:type="spellStart"/>
-            <w:r>
-              <w:t>loginID</w:t>
-            </w:r>
-            <w:proofErr w:type="spellEnd"/>
-            <w:r>
-              <w:t xml:space="preserve"> and the greater than symbol ("&gt;").</w:t>
+              <w:t>The message is echoed on the client side, but is preceded by the sender's loginID and the greater than symbol ("&gt;").</w:t>
             </w:r>
           </w:p>
           <w:p>
@@ -941,15 +818,7 @@
               </w:numPr>
             </w:pPr>
             <w:r>
-              <w:t xml:space="preserve">The server displays a message </w:t>
-            </w:r>
-            <w:proofErr w:type="gramStart"/>
-            <w:r>
-              <w:t>similar to</w:t>
-            </w:r>
-            <w:proofErr w:type="gramEnd"/>
-            <w:r>
-              <w:t xml:space="preserve"> the following:</w:t>
+              <w:t>The server displays a message similar to the following:</w:t>
             </w:r>
           </w:p>
           <w:p>
@@ -965,23 +834,7 @@
                 <w:i/>
                 <w:iCs/>
               </w:rPr>
-              <w:t>Message received: &lt;user input&gt; from &lt;</w:t>
-            </w:r>
-            <w:proofErr w:type="spellStart"/>
-            <w:r>
-              <w:rPr>
-                <w:i/>
-                <w:iCs/>
-              </w:rPr>
-              <w:t>loginID</w:t>
-            </w:r>
-            <w:proofErr w:type="spellEnd"/>
-            <w:r>
-              <w:rPr>
-                <w:i/>
-                <w:iCs/>
-              </w:rPr>
-              <w:t>&gt;</w:t>
+              <w:t>Message received: &lt;user input&gt; from &lt;loginID&gt;</w:t>
             </w:r>
           </w:p>
           <w:p>
@@ -1061,15 +914,7 @@
               </w:numPr>
             </w:pPr>
             <w:r>
-              <w:t xml:space="preserve">Start a server and multiple clients with DIFFERENT </w:t>
-            </w:r>
-            <w:proofErr w:type="spellStart"/>
-            <w:r>
-              <w:t>loginIDs</w:t>
-            </w:r>
-            <w:proofErr w:type="spellEnd"/>
-            <w:r>
-              <w:t xml:space="preserve"> and connect them to the server using default arguments.  (Testcase 2005 instructions).</w:t>
+              <w:t>Start a server and multiple clients with DIFFERENT loginIDs and connect them to the server using default arguments.  (Testcase 2005 instructions).</w:t>
             </w:r>
           </w:p>
           <w:p>
@@ -1110,15 +955,7 @@
               </w:numPr>
             </w:pPr>
             <w:r>
-              <w:t xml:space="preserve">All messages from the server console are echoed on the server console and to all </w:t>
-            </w:r>
-            <w:proofErr w:type="gramStart"/>
-            <w:r>
-              <w:t>clients, but</w:t>
-            </w:r>
-            <w:proofErr w:type="gramEnd"/>
-            <w:r>
-              <w:t xml:space="preserve"> are preceded by "SERVER MESSAGE&gt; ".</w:t>
+              <w:t>All messages from the server console are echoed on the server console and to all clients, but are preceded by "SERVER MESSAGE&gt; ".</w:t>
             </w:r>
           </w:p>
           <w:p>
@@ -1367,23 +1204,7 @@
                 <w:i/>
                 <w:iCs/>
               </w:rPr>
-              <w:t>&lt;</w:t>
-            </w:r>
-            <w:proofErr w:type="spellStart"/>
-            <w:r>
-              <w:rPr>
-                <w:i/>
-                <w:iCs/>
-              </w:rPr>
-              <w:t>loginID</w:t>
-            </w:r>
-            <w:proofErr w:type="spellEnd"/>
-            <w:r>
-              <w:rPr>
-                <w:i/>
-                <w:iCs/>
-              </w:rPr>
-              <w:t>&gt; has disconnected.</w:t>
+              <w:t>&lt;loginID&gt; has disconnected.</w:t>
             </w:r>
           </w:p>
           <w:p>
@@ -2027,23 +1848,7 @@
                 <w:b/>
                 <w:bCs/>
               </w:rPr>
-              <w:t>&lt;</w:t>
-            </w:r>
-            <w:proofErr w:type="spellStart"/>
-            <w:r>
-              <w:rPr>
-                <w:b/>
-                <w:bCs/>
-              </w:rPr>
-              <w:t>loginID</w:t>
-            </w:r>
-            <w:proofErr w:type="spellEnd"/>
-            <w:r>
-              <w:rPr>
-                <w:b/>
-                <w:bCs/>
-              </w:rPr>
-              <w:t>&gt; &lt;host&gt; 1234</w:t>
+              <w:t>&lt;loginID&gt; &lt;host&gt; 1234</w:t>
             </w:r>
             <w:r>
               <w:t xml:space="preserve"> </w:t>
@@ -2054,15 +1859,7 @@
               <w:pStyle w:val="ListParagraph"/>
             </w:pPr>
             <w:r>
-              <w:t>(</w:t>
-            </w:r>
-            <w:proofErr w:type="gramStart"/>
-            <w:r>
-              <w:t>replace</w:t>
-            </w:r>
-            <w:proofErr w:type="gramEnd"/>
-            <w:r>
-              <w:t xml:space="preserve"> the parameters by appropriate values). </w:t>
+              <w:t xml:space="preserve">(replace the parameters by appropriate values). </w:t>
             </w:r>
           </w:p>
           <w:p>

</xml_diff>